<commit_message>
<main>: u17 again .28
</commit_message>
<xml_diff>
--- a/wordWork/Year-2/U17/A1WIP/Unit 17 Assignment 1 0.25.docx
+++ b/wordWork/Year-2/U17/A1WIP/Unit 17 Assignment 1 0.25.docx
@@ -1033,7 +1033,7 @@
           <w:r>
             <w:fldChar w:fldCharType="separate"/>
           </w:r>
-          <w:hyperlink w:anchor="_Toc127606052" w:history="1">
+          <w:hyperlink w:anchor="_Toc127691256" w:history="1">
             <w:r>
               <w:rPr>
                 <w:rStyle w:val="Hyperlink"/>
@@ -1060,7 +1060,7 @@
                 <w:noProof/>
                 <w:webHidden/>
               </w:rPr>
-              <w:instrText xml:space="preserve"> PAGEREF _Toc127606052 \h </w:instrText>
+              <w:instrText xml:space="preserve"> PAGEREF _Toc127691256 \h </w:instrText>
             </w:r>
             <w:r>
               <w:rPr>
@@ -1105,7 +1105,7 @@
               <w:lang w:eastAsia="en-GB"/>
             </w:rPr>
           </w:pPr>
-          <w:hyperlink w:anchor="_Toc127606053" w:history="1">
+          <w:hyperlink w:anchor="_Toc127691257" w:history="1">
             <w:r>
               <w:rPr>
                 <w:rStyle w:val="Hyperlink"/>
@@ -1132,7 +1132,7 @@
                 <w:noProof/>
                 <w:webHidden/>
               </w:rPr>
-              <w:instrText xml:space="preserve"> PAGEREF _Toc127606053 \h </w:instrText>
+              <w:instrText xml:space="preserve"> PAGEREF _Toc127691257 \h </w:instrText>
             </w:r>
             <w:r>
               <w:rPr>
@@ -1177,7 +1177,7 @@
               <w:lang w:eastAsia="en-GB"/>
             </w:rPr>
           </w:pPr>
-          <w:hyperlink w:anchor="_Toc127606054" w:history="1">
+          <w:hyperlink w:anchor="_Toc127691258" w:history="1">
             <w:r>
               <w:rPr>
                 <w:rStyle w:val="Hyperlink"/>
@@ -1204,7 +1204,7 @@
                 <w:noProof/>
                 <w:webHidden/>
               </w:rPr>
-              <w:instrText xml:space="preserve"> PAGEREF _Toc127606054 \h </w:instrText>
+              <w:instrText xml:space="preserve"> PAGEREF _Toc127691258 \h </w:instrText>
             </w:r>
             <w:r>
               <w:rPr>
@@ -1249,7 +1249,7 @@
               <w:lang w:eastAsia="en-GB"/>
             </w:rPr>
           </w:pPr>
-          <w:hyperlink w:anchor="_Toc127606055" w:history="1">
+          <w:hyperlink w:anchor="_Toc127691259" w:history="1">
             <w:r>
               <w:rPr>
                 <w:rStyle w:val="Hyperlink"/>
@@ -1276,7 +1276,7 @@
                 <w:noProof/>
                 <w:webHidden/>
               </w:rPr>
-              <w:instrText xml:space="preserve"> PAGEREF _Toc127606055 \h </w:instrText>
+              <w:instrText xml:space="preserve"> PAGEREF _Toc127691259 \h </w:instrText>
             </w:r>
             <w:r>
               <w:rPr>
@@ -1321,7 +1321,7 @@
               <w:lang w:eastAsia="en-GB"/>
             </w:rPr>
           </w:pPr>
-          <w:hyperlink w:anchor="_Toc127606056" w:history="1">
+          <w:hyperlink w:anchor="_Toc127691260" w:history="1">
             <w:r>
               <w:rPr>
                 <w:rStyle w:val="Hyperlink"/>
@@ -1348,7 +1348,7 @@
                 <w:noProof/>
                 <w:webHidden/>
               </w:rPr>
-              <w:instrText xml:space="preserve"> PAGEREF _Toc127606056 \h </w:instrText>
+              <w:instrText xml:space="preserve"> PAGEREF _Toc127691260 \h </w:instrText>
             </w:r>
             <w:r>
               <w:rPr>
@@ -1393,7 +1393,7 @@
               <w:lang w:eastAsia="en-GB"/>
             </w:rPr>
           </w:pPr>
-          <w:hyperlink w:anchor="_Toc127606057" w:history="1">
+          <w:hyperlink w:anchor="_Toc127691261" w:history="1">
             <w:r>
               <w:rPr>
                 <w:rStyle w:val="Hyperlink"/>
@@ -1420,7 +1420,7 @@
                 <w:noProof/>
                 <w:webHidden/>
               </w:rPr>
-              <w:instrText xml:space="preserve"> PAGEREF _Toc127606057 \h </w:instrText>
+              <w:instrText xml:space="preserve"> PAGEREF _Toc127691261 \h </w:instrText>
             </w:r>
             <w:r>
               <w:rPr>
@@ -1465,7 +1465,7 @@
               <w:lang w:eastAsia="en-GB"/>
             </w:rPr>
           </w:pPr>
-          <w:hyperlink w:anchor="_Toc127606058" w:history="1">
+          <w:hyperlink w:anchor="_Toc127691262" w:history="1">
             <w:r>
               <w:rPr>
                 <w:rStyle w:val="Hyperlink"/>
@@ -1492,7 +1492,7 @@
                 <w:noProof/>
                 <w:webHidden/>
               </w:rPr>
-              <w:instrText xml:space="preserve"> PAGEREF _Toc127606058 \h </w:instrText>
+              <w:instrText xml:space="preserve"> PAGEREF _Toc127691262 \h </w:instrText>
             </w:r>
             <w:r>
               <w:rPr>
@@ -1537,7 +1537,7 @@
               <w:lang w:eastAsia="en-GB"/>
             </w:rPr>
           </w:pPr>
-          <w:hyperlink w:anchor="_Toc127606059" w:history="1">
+          <w:hyperlink w:anchor="_Toc127691263" w:history="1">
             <w:r>
               <w:rPr>
                 <w:rStyle w:val="Hyperlink"/>
@@ -1564,7 +1564,7 @@
                 <w:noProof/>
                 <w:webHidden/>
               </w:rPr>
-              <w:instrText xml:space="preserve"> PAGEREF _Toc127606059 \h </w:instrText>
+              <w:instrText xml:space="preserve"> PAGEREF _Toc127691263 \h </w:instrText>
             </w:r>
             <w:r>
               <w:rPr>
@@ -1609,7 +1609,7 @@
               <w:lang w:eastAsia="en-GB"/>
             </w:rPr>
           </w:pPr>
-          <w:hyperlink w:anchor="_Toc127606060" w:history="1">
+          <w:hyperlink w:anchor="_Toc127691264" w:history="1">
             <w:r>
               <w:rPr>
                 <w:rStyle w:val="Hyperlink"/>
@@ -1636,7 +1636,7 @@
                 <w:noProof/>
                 <w:webHidden/>
               </w:rPr>
-              <w:instrText xml:space="preserve"> PAGEREF _Toc127606060 \h </w:instrText>
+              <w:instrText xml:space="preserve"> PAGEREF _Toc127691264 \h </w:instrText>
             </w:r>
             <w:r>
               <w:rPr>
@@ -1681,7 +1681,7 @@
               <w:lang w:eastAsia="en-GB"/>
             </w:rPr>
           </w:pPr>
-          <w:hyperlink w:anchor="_Toc127606061" w:history="1">
+          <w:hyperlink w:anchor="_Toc127691265" w:history="1">
             <w:r>
               <w:rPr>
                 <w:rStyle w:val="Hyperlink"/>
@@ -1708,7 +1708,7 @@
                 <w:noProof/>
                 <w:webHidden/>
               </w:rPr>
-              <w:instrText xml:space="preserve"> PAGEREF _Toc127606061 \h </w:instrText>
+              <w:instrText xml:space="preserve"> PAGEREF _Toc127691265 \h </w:instrText>
             </w:r>
             <w:r>
               <w:rPr>
@@ -1753,7 +1753,7 @@
               <w:lang w:eastAsia="en-GB"/>
             </w:rPr>
           </w:pPr>
-          <w:hyperlink w:anchor="_Toc127606062" w:history="1">
+          <w:hyperlink w:anchor="_Toc127691266" w:history="1">
             <w:r>
               <w:rPr>
                 <w:rStyle w:val="Hyperlink"/>
@@ -1780,7 +1780,7 @@
                 <w:noProof/>
                 <w:webHidden/>
               </w:rPr>
-              <w:instrText xml:space="preserve"> PAGEREF _Toc127606062 \h </w:instrText>
+              <w:instrText xml:space="preserve"> PAGEREF _Toc127691266 \h </w:instrText>
             </w:r>
             <w:r>
               <w:rPr>
@@ -1801,6 +1801,510 @@
                 <w:webHidden/>
               </w:rPr>
               <w:t>6</w:t>
+            </w:r>
+            <w:r>
+              <w:rPr>
+                <w:noProof/>
+                <w:webHidden/>
+              </w:rPr>
+              <w:fldChar w:fldCharType="end"/>
+            </w:r>
+          </w:hyperlink>
+        </w:p>
+        <w:p>
+          <w:pPr>
+            <w:pStyle w:val="TOC3"/>
+            <w:tabs>
+              <w:tab w:val="right" w:leader="dot" w:pos="9016"/>
+            </w:tabs>
+            <w:rPr>
+              <w:rFonts w:eastAsiaTheme="minorEastAsia"/>
+              <w:noProof/>
+              <w:sz w:val="22"/>
+              <w:szCs w:val="22"/>
+              <w:lang w:eastAsia="en-GB"/>
+            </w:rPr>
+          </w:pPr>
+          <w:hyperlink w:anchor="_Toc127691267" w:history="1">
+            <w:r>
+              <w:rPr>
+                <w:rStyle w:val="Hyperlink"/>
+                <w:noProof/>
+              </w:rPr>
+              <w:t>Dimensions</w:t>
+            </w:r>
+            <w:r>
+              <w:rPr>
+                <w:noProof/>
+                <w:webHidden/>
+              </w:rPr>
+              <w:tab/>
+            </w:r>
+            <w:r>
+              <w:rPr>
+                <w:noProof/>
+                <w:webHidden/>
+              </w:rPr>
+              <w:fldChar w:fldCharType="begin"/>
+            </w:r>
+            <w:r>
+              <w:rPr>
+                <w:noProof/>
+                <w:webHidden/>
+              </w:rPr>
+              <w:instrText xml:space="preserve"> PAGEREF _Toc127691267 \h </w:instrText>
+            </w:r>
+            <w:r>
+              <w:rPr>
+                <w:noProof/>
+                <w:webHidden/>
+              </w:rPr>
+            </w:r>
+            <w:r>
+              <w:rPr>
+                <w:noProof/>
+                <w:webHidden/>
+              </w:rPr>
+              <w:fldChar w:fldCharType="separate"/>
+            </w:r>
+            <w:r>
+              <w:rPr>
+                <w:noProof/>
+                <w:webHidden/>
+              </w:rPr>
+              <w:t>6</w:t>
+            </w:r>
+            <w:r>
+              <w:rPr>
+                <w:noProof/>
+                <w:webHidden/>
+              </w:rPr>
+              <w:fldChar w:fldCharType="end"/>
+            </w:r>
+          </w:hyperlink>
+        </w:p>
+        <w:p>
+          <w:pPr>
+            <w:pStyle w:val="TOC3"/>
+            <w:tabs>
+              <w:tab w:val="right" w:leader="dot" w:pos="9016"/>
+            </w:tabs>
+            <w:rPr>
+              <w:rFonts w:eastAsiaTheme="minorEastAsia"/>
+              <w:noProof/>
+              <w:sz w:val="22"/>
+              <w:szCs w:val="22"/>
+              <w:lang w:eastAsia="en-GB"/>
+            </w:rPr>
+          </w:pPr>
+          <w:hyperlink w:anchor="_Toc127691268" w:history="1">
+            <w:r>
+              <w:rPr>
+                <w:rStyle w:val="Hyperlink"/>
+                <w:noProof/>
+              </w:rPr>
+              <w:t>Scalability</w:t>
+            </w:r>
+            <w:r>
+              <w:rPr>
+                <w:noProof/>
+                <w:webHidden/>
+              </w:rPr>
+              <w:tab/>
+            </w:r>
+            <w:r>
+              <w:rPr>
+                <w:noProof/>
+                <w:webHidden/>
+              </w:rPr>
+              <w:fldChar w:fldCharType="begin"/>
+            </w:r>
+            <w:r>
+              <w:rPr>
+                <w:noProof/>
+                <w:webHidden/>
+              </w:rPr>
+              <w:instrText xml:space="preserve"> PAGEREF _Toc127691268 \h </w:instrText>
+            </w:r>
+            <w:r>
+              <w:rPr>
+                <w:noProof/>
+                <w:webHidden/>
+              </w:rPr>
+            </w:r>
+            <w:r>
+              <w:rPr>
+                <w:noProof/>
+                <w:webHidden/>
+              </w:rPr>
+              <w:fldChar w:fldCharType="separate"/>
+            </w:r>
+            <w:r>
+              <w:rPr>
+                <w:noProof/>
+                <w:webHidden/>
+              </w:rPr>
+              <w:t>6</w:t>
+            </w:r>
+            <w:r>
+              <w:rPr>
+                <w:noProof/>
+                <w:webHidden/>
+              </w:rPr>
+              <w:fldChar w:fldCharType="end"/>
+            </w:r>
+          </w:hyperlink>
+        </w:p>
+        <w:p>
+          <w:pPr>
+            <w:pStyle w:val="TOC3"/>
+            <w:tabs>
+              <w:tab w:val="right" w:leader="dot" w:pos="9016"/>
+            </w:tabs>
+            <w:rPr>
+              <w:rFonts w:eastAsiaTheme="minorEastAsia"/>
+              <w:noProof/>
+              <w:sz w:val="22"/>
+              <w:szCs w:val="22"/>
+              <w:lang w:eastAsia="en-GB"/>
+            </w:rPr>
+          </w:pPr>
+          <w:hyperlink w:anchor="_Toc127691269" w:history="1">
+            <w:r>
+              <w:rPr>
+                <w:rStyle w:val="Hyperlink"/>
+                <w:noProof/>
+              </w:rPr>
+              <w:t>Colour management</w:t>
+            </w:r>
+            <w:r>
+              <w:rPr>
+                <w:noProof/>
+                <w:webHidden/>
+              </w:rPr>
+              <w:tab/>
+            </w:r>
+            <w:r>
+              <w:rPr>
+                <w:noProof/>
+                <w:webHidden/>
+              </w:rPr>
+              <w:fldChar w:fldCharType="begin"/>
+            </w:r>
+            <w:r>
+              <w:rPr>
+                <w:noProof/>
+                <w:webHidden/>
+              </w:rPr>
+              <w:instrText xml:space="preserve"> PAGEREF _Toc127691269 \h </w:instrText>
+            </w:r>
+            <w:r>
+              <w:rPr>
+                <w:noProof/>
+                <w:webHidden/>
+              </w:rPr>
+            </w:r>
+            <w:r>
+              <w:rPr>
+                <w:noProof/>
+                <w:webHidden/>
+              </w:rPr>
+              <w:fldChar w:fldCharType="separate"/>
+            </w:r>
+            <w:r>
+              <w:rPr>
+                <w:noProof/>
+                <w:webHidden/>
+              </w:rPr>
+              <w:t>6</w:t>
+            </w:r>
+            <w:r>
+              <w:rPr>
+                <w:noProof/>
+                <w:webHidden/>
+              </w:rPr>
+              <w:fldChar w:fldCharType="end"/>
+            </w:r>
+          </w:hyperlink>
+        </w:p>
+        <w:p>
+          <w:pPr>
+            <w:pStyle w:val="TOC3"/>
+            <w:tabs>
+              <w:tab w:val="right" w:leader="dot" w:pos="9016"/>
+            </w:tabs>
+            <w:rPr>
+              <w:rFonts w:eastAsiaTheme="minorEastAsia"/>
+              <w:noProof/>
+              <w:sz w:val="22"/>
+              <w:szCs w:val="22"/>
+              <w:lang w:eastAsia="en-GB"/>
+            </w:rPr>
+          </w:pPr>
+          <w:hyperlink w:anchor="_Toc127691270" w:history="1">
+            <w:r>
+              <w:rPr>
+                <w:rStyle w:val="Hyperlink"/>
+                <w:noProof/>
+              </w:rPr>
+              <w:t>Rasterising</w:t>
+            </w:r>
+            <w:r>
+              <w:rPr>
+                <w:noProof/>
+                <w:webHidden/>
+              </w:rPr>
+              <w:tab/>
+            </w:r>
+            <w:r>
+              <w:rPr>
+                <w:noProof/>
+                <w:webHidden/>
+              </w:rPr>
+              <w:fldChar w:fldCharType="begin"/>
+            </w:r>
+            <w:r>
+              <w:rPr>
+                <w:noProof/>
+                <w:webHidden/>
+              </w:rPr>
+              <w:instrText xml:space="preserve"> PAGEREF _Toc127691270 \h </w:instrText>
+            </w:r>
+            <w:r>
+              <w:rPr>
+                <w:noProof/>
+                <w:webHidden/>
+              </w:rPr>
+            </w:r>
+            <w:r>
+              <w:rPr>
+                <w:noProof/>
+                <w:webHidden/>
+              </w:rPr>
+              <w:fldChar w:fldCharType="separate"/>
+            </w:r>
+            <w:r>
+              <w:rPr>
+                <w:noProof/>
+                <w:webHidden/>
+              </w:rPr>
+              <w:t>7</w:t>
+            </w:r>
+            <w:r>
+              <w:rPr>
+                <w:noProof/>
+                <w:webHidden/>
+              </w:rPr>
+              <w:fldChar w:fldCharType="end"/>
+            </w:r>
+          </w:hyperlink>
+        </w:p>
+        <w:p>
+          <w:pPr>
+            <w:pStyle w:val="TOC3"/>
+            <w:tabs>
+              <w:tab w:val="right" w:leader="dot" w:pos="9016"/>
+            </w:tabs>
+            <w:rPr>
+              <w:rFonts w:eastAsiaTheme="minorEastAsia"/>
+              <w:noProof/>
+              <w:sz w:val="22"/>
+              <w:szCs w:val="22"/>
+              <w:lang w:eastAsia="en-GB"/>
+            </w:rPr>
+          </w:pPr>
+          <w:hyperlink w:anchor="_Toc127691271" w:history="1">
+            <w:r>
+              <w:rPr>
+                <w:rStyle w:val="Hyperlink"/>
+                <w:noProof/>
+              </w:rPr>
+              <w:t>Quantisation</w:t>
+            </w:r>
+            <w:r>
+              <w:rPr>
+                <w:noProof/>
+                <w:webHidden/>
+              </w:rPr>
+              <w:tab/>
+            </w:r>
+            <w:r>
+              <w:rPr>
+                <w:noProof/>
+                <w:webHidden/>
+              </w:rPr>
+              <w:fldChar w:fldCharType="begin"/>
+            </w:r>
+            <w:r>
+              <w:rPr>
+                <w:noProof/>
+                <w:webHidden/>
+              </w:rPr>
+              <w:instrText xml:space="preserve"> PAGEREF _Toc127691271 \h </w:instrText>
+            </w:r>
+            <w:r>
+              <w:rPr>
+                <w:noProof/>
+                <w:webHidden/>
+              </w:rPr>
+            </w:r>
+            <w:r>
+              <w:rPr>
+                <w:noProof/>
+                <w:webHidden/>
+              </w:rPr>
+              <w:fldChar w:fldCharType="separate"/>
+            </w:r>
+            <w:r>
+              <w:rPr>
+                <w:noProof/>
+                <w:webHidden/>
+              </w:rPr>
+              <w:t>7</w:t>
+            </w:r>
+            <w:r>
+              <w:rPr>
+                <w:noProof/>
+                <w:webHidden/>
+              </w:rPr>
+              <w:fldChar w:fldCharType="end"/>
+            </w:r>
+          </w:hyperlink>
+        </w:p>
+        <w:p>
+          <w:pPr>
+            <w:pStyle w:val="TOC3"/>
+            <w:tabs>
+              <w:tab w:val="right" w:leader="dot" w:pos="9016"/>
+            </w:tabs>
+            <w:rPr>
+              <w:rFonts w:eastAsiaTheme="minorEastAsia"/>
+              <w:noProof/>
+              <w:sz w:val="22"/>
+              <w:szCs w:val="22"/>
+              <w:lang w:eastAsia="en-GB"/>
+            </w:rPr>
+          </w:pPr>
+          <w:hyperlink w:anchor="_Toc127691272" w:history="1">
+            <w:r>
+              <w:rPr>
+                <w:rStyle w:val="Hyperlink"/>
+                <w:noProof/>
+              </w:rPr>
+              <w:t>Anti-aliasing</w:t>
+            </w:r>
+            <w:r>
+              <w:rPr>
+                <w:noProof/>
+                <w:webHidden/>
+              </w:rPr>
+              <w:tab/>
+            </w:r>
+            <w:r>
+              <w:rPr>
+                <w:noProof/>
+                <w:webHidden/>
+              </w:rPr>
+              <w:fldChar w:fldCharType="begin"/>
+            </w:r>
+            <w:r>
+              <w:rPr>
+                <w:noProof/>
+                <w:webHidden/>
+              </w:rPr>
+              <w:instrText xml:space="preserve"> PAGEREF _Toc127691272 \h </w:instrText>
+            </w:r>
+            <w:r>
+              <w:rPr>
+                <w:noProof/>
+                <w:webHidden/>
+              </w:rPr>
+            </w:r>
+            <w:r>
+              <w:rPr>
+                <w:noProof/>
+                <w:webHidden/>
+              </w:rPr>
+              <w:fldChar w:fldCharType="separate"/>
+            </w:r>
+            <w:r>
+              <w:rPr>
+                <w:noProof/>
+                <w:webHidden/>
+              </w:rPr>
+              <w:t>7</w:t>
+            </w:r>
+            <w:r>
+              <w:rPr>
+                <w:noProof/>
+                <w:webHidden/>
+              </w:rPr>
+              <w:fldChar w:fldCharType="end"/>
+            </w:r>
+          </w:hyperlink>
+        </w:p>
+        <w:p>
+          <w:pPr>
+            <w:pStyle w:val="TOC3"/>
+            <w:tabs>
+              <w:tab w:val="right" w:leader="dot" w:pos="9016"/>
+            </w:tabs>
+            <w:rPr>
+              <w:rFonts w:eastAsiaTheme="minorEastAsia"/>
+              <w:noProof/>
+              <w:sz w:val="22"/>
+              <w:szCs w:val="22"/>
+              <w:lang w:eastAsia="en-GB"/>
+            </w:rPr>
+          </w:pPr>
+          <w:hyperlink w:anchor="_Toc127691273" w:history="1">
+            <w:r>
+              <w:rPr>
+                <w:rStyle w:val="Hyperlink"/>
+                <w:noProof/>
+              </w:rPr>
+              <w:t>Conclusion</w:t>
+            </w:r>
+            <w:r>
+              <w:rPr>
+                <w:noProof/>
+                <w:webHidden/>
+              </w:rPr>
+              <w:tab/>
+            </w:r>
+            <w:r>
+              <w:rPr>
+                <w:noProof/>
+                <w:webHidden/>
+              </w:rPr>
+              <w:fldChar w:fldCharType="begin"/>
+            </w:r>
+            <w:r>
+              <w:rPr>
+                <w:noProof/>
+                <w:webHidden/>
+              </w:rPr>
+              <w:instrText xml:space="preserve"> PAGEREF _Toc127691273 \h </w:instrText>
+            </w:r>
+            <w:r>
+              <w:rPr>
+                <w:noProof/>
+                <w:webHidden/>
+              </w:rPr>
+            </w:r>
+            <w:r>
+              <w:rPr>
+                <w:noProof/>
+                <w:webHidden/>
+              </w:rPr>
+              <w:fldChar w:fldCharType="separate"/>
+            </w:r>
+            <w:r>
+              <w:rPr>
+                <w:noProof/>
+                <w:webHidden/>
+              </w:rPr>
+              <w:t>7</w:t>
             </w:r>
             <w:r>
               <w:rPr>
@@ -1825,7 +2329,7 @@
               <w:lang w:eastAsia="en-GB"/>
             </w:rPr>
           </w:pPr>
-          <w:hyperlink w:anchor="_Toc127606063" w:history="1">
+          <w:hyperlink w:anchor="_Toc127691274" w:history="1">
             <w:r>
               <w:rPr>
                 <w:rStyle w:val="Hyperlink"/>
@@ -1852,7 +2356,7 @@
                 <w:noProof/>
                 <w:webHidden/>
               </w:rPr>
-              <w:instrText xml:space="preserve"> PAGEREF _Toc127606063 \h </w:instrText>
+              <w:instrText xml:space="preserve"> PAGEREF _Toc127691274 \h </w:instrText>
             </w:r>
             <w:r>
               <w:rPr>
@@ -1872,7 +2376,7 @@
                 <w:noProof/>
                 <w:webHidden/>
               </w:rPr>
-              <w:t>6</w:t>
+              <w:t>7</w:t>
             </w:r>
             <w:r>
               <w:rPr>
@@ -1897,7 +2401,7 @@
               <w:lang w:eastAsia="en-GB"/>
             </w:rPr>
           </w:pPr>
-          <w:hyperlink w:anchor="_Toc127606064" w:history="1">
+          <w:hyperlink w:anchor="_Toc127691275" w:history="1">
             <w:r>
               <w:rPr>
                 <w:rStyle w:val="Hyperlink"/>
@@ -1924,7 +2428,7 @@
                 <w:noProof/>
                 <w:webHidden/>
               </w:rPr>
-              <w:instrText xml:space="preserve"> PAGEREF _Toc127606064 \h </w:instrText>
+              <w:instrText xml:space="preserve"> PAGEREF _Toc127691275 \h </w:instrText>
             </w:r>
             <w:r>
               <w:rPr>
@@ -1944,7 +2448,7 @@
                 <w:noProof/>
                 <w:webHidden/>
               </w:rPr>
-              <w:t>6</w:t>
+              <w:t>7</w:t>
             </w:r>
             <w:r>
               <w:rPr>
@@ -1969,7 +2473,7 @@
               <w:lang w:eastAsia="en-GB"/>
             </w:rPr>
           </w:pPr>
-          <w:hyperlink w:anchor="_Toc127606065" w:history="1">
+          <w:hyperlink w:anchor="_Toc127691276" w:history="1">
             <w:r>
               <w:rPr>
                 <w:rStyle w:val="Hyperlink"/>
@@ -1996,7 +2500,7 @@
                 <w:noProof/>
                 <w:webHidden/>
               </w:rPr>
-              <w:instrText xml:space="preserve"> PAGEREF _Toc127606065 \h </w:instrText>
+              <w:instrText xml:space="preserve"> PAGEREF _Toc127691276 \h </w:instrText>
             </w:r>
             <w:r>
               <w:rPr>
@@ -2016,7 +2520,7 @@
                 <w:noProof/>
                 <w:webHidden/>
               </w:rPr>
-              <w:t>6</w:t>
+              <w:t>7</w:t>
             </w:r>
             <w:r>
               <w:rPr>
@@ -2041,7 +2545,7 @@
               <w:lang w:eastAsia="en-GB"/>
             </w:rPr>
           </w:pPr>
-          <w:hyperlink w:anchor="_Toc127606066" w:history="1">
+          <w:hyperlink w:anchor="_Toc127691277" w:history="1">
             <w:r>
               <w:rPr>
                 <w:rStyle w:val="Hyperlink"/>
@@ -2068,7 +2572,7 @@
                 <w:noProof/>
                 <w:webHidden/>
               </w:rPr>
-              <w:instrText xml:space="preserve"> PAGEREF _Toc127606066 \h </w:instrText>
+              <w:instrText xml:space="preserve"> PAGEREF _Toc127691277 \h </w:instrText>
             </w:r>
             <w:r>
               <w:rPr>
@@ -2088,7 +2592,7 @@
                 <w:noProof/>
                 <w:webHidden/>
               </w:rPr>
-              <w:t>6</w:t>
+              <w:t>7</w:t>
             </w:r>
             <w:r>
               <w:rPr>
@@ -2113,7 +2617,7 @@
               <w:lang w:eastAsia="en-GB"/>
             </w:rPr>
           </w:pPr>
-          <w:hyperlink w:anchor="_Toc127606067" w:history="1">
+          <w:hyperlink w:anchor="_Toc127691278" w:history="1">
             <w:r>
               <w:rPr>
                 <w:rStyle w:val="Hyperlink"/>
@@ -2140,7 +2644,7 @@
                 <w:noProof/>
                 <w:webHidden/>
               </w:rPr>
-              <w:instrText xml:space="preserve"> PAGEREF _Toc127606067 \h </w:instrText>
+              <w:instrText xml:space="preserve"> PAGEREF _Toc127691278 \h </w:instrText>
             </w:r>
             <w:r>
               <w:rPr>
@@ -2160,7 +2664,7 @@
                 <w:noProof/>
                 <w:webHidden/>
               </w:rPr>
-              <w:t>6</w:t>
+              <w:t>7</w:t>
             </w:r>
             <w:r>
               <w:rPr>
@@ -2185,7 +2689,7 @@
               <w:lang w:eastAsia="en-GB"/>
             </w:rPr>
           </w:pPr>
-          <w:hyperlink w:anchor="_Toc127606068" w:history="1">
+          <w:hyperlink w:anchor="_Toc127691279" w:history="1">
             <w:r>
               <w:rPr>
                 <w:rStyle w:val="Hyperlink"/>
@@ -2212,7 +2716,7 @@
                 <w:noProof/>
                 <w:webHidden/>
               </w:rPr>
-              <w:instrText xml:space="preserve"> PAGEREF _Toc127606068 \h </w:instrText>
+              <w:instrText xml:space="preserve"> PAGEREF _Toc127691279 \h </w:instrText>
             </w:r>
             <w:r>
               <w:rPr>
@@ -2232,7 +2736,7 @@
                 <w:noProof/>
                 <w:webHidden/>
               </w:rPr>
-              <w:t>6</w:t>
+              <w:t>7</w:t>
             </w:r>
             <w:r>
               <w:rPr>
@@ -2264,7 +2768,7 @@
       <w:pPr>
         <w:pStyle w:val="Heading1"/>
       </w:pPr>
-      <w:bookmarkStart w:id="0" w:name="_Toc127606052"/>
+      <w:bookmarkStart w:id="0" w:name="_Toc127691256"/>
       <w:r>
         <w:lastRenderedPageBreak/>
         <w:t>Introduction</w:t>
@@ -2289,7 +2793,7 @@
       <w:pPr>
         <w:pStyle w:val="Heading1"/>
       </w:pPr>
-      <w:bookmarkStart w:id="1" w:name="_Toc127606053"/>
+      <w:bookmarkStart w:id="1" w:name="_Toc127691257"/>
       <w:r>
         <w:t>Purpose of digital graphics</w:t>
       </w:r>
@@ -2333,7 +2837,7 @@
       <w:pPr>
         <w:pStyle w:val="Heading1"/>
       </w:pPr>
-      <w:bookmarkStart w:id="2" w:name="_Toc127606054"/>
+      <w:bookmarkStart w:id="2" w:name="_Toc127691258"/>
       <w:r>
         <w:t>Legal requirements of digital graphics</w:t>
       </w:r>
@@ -2531,7 +3035,7 @@
       <w:pPr>
         <w:pStyle w:val="Heading1"/>
       </w:pPr>
-      <w:bookmarkStart w:id="3" w:name="_Toc127606055"/>
+      <w:bookmarkStart w:id="3" w:name="_Toc127691259"/>
       <w:r>
         <w:t>Digital graphics</w:t>
       </w:r>
@@ -2549,7 +3053,7 @@
       <w:pPr>
         <w:pStyle w:val="Heading2"/>
       </w:pPr>
-      <w:bookmarkStart w:id="4" w:name="_Toc127606056"/>
+      <w:bookmarkStart w:id="4" w:name="_Toc127691260"/>
       <w:r>
         <w:t>Raster</w:t>
       </w:r>
@@ -2652,7 +3156,7 @@
       <w:pPr>
         <w:pStyle w:val="Heading3"/>
       </w:pPr>
-      <w:bookmarkStart w:id="5" w:name="_Toc127606057"/>
+      <w:bookmarkStart w:id="5" w:name="_Toc127691261"/>
       <w:r>
         <w:t>Applications</w:t>
       </w:r>
@@ -2681,7 +3185,7 @@
       <w:pPr>
         <w:pStyle w:val="Heading2"/>
       </w:pPr>
-      <w:bookmarkStart w:id="6" w:name="_Toc127606058"/>
+      <w:bookmarkStart w:id="6" w:name="_Toc127691262"/>
       <w:r>
         <w:t>Vector</w:t>
       </w:r>
@@ -2773,7 +3277,7 @@
       <w:pPr>
         <w:pStyle w:val="Heading3"/>
       </w:pPr>
-      <w:bookmarkStart w:id="7" w:name="_Toc127606059"/>
+      <w:bookmarkStart w:id="7" w:name="_Toc127691263"/>
       <w:r>
         <w:t>Applications</w:t>
       </w:r>
@@ -2807,7 +3311,7 @@
       <w:pPr>
         <w:pStyle w:val="Heading2"/>
       </w:pPr>
-      <w:bookmarkStart w:id="8" w:name="_Toc127606060"/>
+      <w:bookmarkStart w:id="8" w:name="_Toc127691264"/>
       <w:r>
         <w:t>Principles of 3D images</w:t>
       </w:r>
@@ -2848,7 +3352,7 @@
       <w:pPr>
         <w:pStyle w:val="Heading3"/>
       </w:pPr>
-      <w:bookmarkStart w:id="9" w:name="_Toc127606061"/>
+      <w:bookmarkStart w:id="9" w:name="_Toc127691265"/>
       <w:r>
         <w:t xml:space="preserve">Applications of 3D </w:t>
       </w:r>
@@ -2878,7 +3382,7 @@
       <w:pPr>
         <w:pStyle w:val="Heading2"/>
       </w:pPr>
-      <w:bookmarkStart w:id="10" w:name="_Toc127606062"/>
+      <w:bookmarkStart w:id="10" w:name="_Toc127691266"/>
       <w:r>
         <w:t xml:space="preserve">Impact of </w:t>
       </w:r>
@@ -2899,9 +3403,11 @@
       <w:pPr>
         <w:pStyle w:val="Heading3"/>
       </w:pPr>
+      <w:bookmarkStart w:id="11" w:name="_Toc127691267"/>
       <w:r>
         <w:t>Dimensions</w:t>
       </w:r>
+      <w:bookmarkEnd w:id="11"/>
     </w:p>
     <w:p>
       <w:r>
@@ -2912,9 +3418,11 @@
       <w:pPr>
         <w:pStyle w:val="Heading3"/>
       </w:pPr>
+      <w:bookmarkStart w:id="12" w:name="_Toc127691268"/>
       <w:r>
         <w:t>Scalability</w:t>
       </w:r>
+      <w:bookmarkEnd w:id="12"/>
     </w:p>
     <w:p>
       <w:r>
@@ -2925,9 +3433,11 @@
       <w:pPr>
         <w:pStyle w:val="Heading3"/>
       </w:pPr>
+      <w:bookmarkStart w:id="13" w:name="_Toc127691269"/>
       <w:r>
         <w:t>Colour management</w:t>
       </w:r>
+      <w:bookmarkEnd w:id="13"/>
     </w:p>
     <w:p>
       <w:r>
@@ -2942,10 +3452,12 @@
       <w:pPr>
         <w:pStyle w:val="Heading3"/>
       </w:pPr>
+      <w:bookmarkStart w:id="14" w:name="_Toc127691270"/>
       <w:r>
         <w:lastRenderedPageBreak/>
         <w:t>Rasterising</w:t>
       </w:r>
+      <w:bookmarkEnd w:id="14"/>
     </w:p>
     <w:p>
       <w:r>
@@ -2956,22 +3468,32 @@
       <w:pPr>
         <w:pStyle w:val="Heading3"/>
       </w:pPr>
+      <w:bookmarkStart w:id="15" w:name="_Toc127691271"/>
       <w:r>
         <w:t>Quantisation</w:t>
       </w:r>
-    </w:p>
-    <w:p>
-      <w:r>
-        <w:t>Quantisation is where the number of bits, that represent a digital signal, in a digital graphic is reduced. In turn, the reduces the number of distinct colour in the image, with the intention that the image should still remain the same as before or as close as possible. In regards to 2D and 3D graphics, quantisation can great effect the representation of the digital graphic by reducing key areas like shading and texture of an image, therefore impacting the accuracy and usability of the graphics.</w:t>
+      <w:bookmarkEnd w:id="15"/>
+    </w:p>
+    <w:p>
+      <w:r>
+        <w:t xml:space="preserve">Quantisation is where the number of bits, that represent a digital signal, in a digital graphic is reduced. In turn, the reduces the number of distinct colour in the image, with the intention that the image should still remain the same as before or as close as possible. </w:t>
+      </w:r>
+      <w:r>
+        <w:t>In regard to</w:t>
+      </w:r>
+      <w:r>
+        <w:t xml:space="preserve"> 2D and 3D graphics, quantisation can great effect the representation of the digital graphic by reducing key areas like shading and texture of an image, therefore impacting the accuracy and usability of the graphics.</w:t>
       </w:r>
     </w:p>
     <w:p>
       <w:pPr>
         <w:pStyle w:val="Heading3"/>
       </w:pPr>
+      <w:bookmarkStart w:id="16" w:name="_Toc127691272"/>
       <w:r>
         <w:t>Anti-aliasing</w:t>
       </w:r>
+      <w:bookmarkEnd w:id="16"/>
     </w:p>
     <w:p>
       <w:r>
@@ -2986,73 +3508,140 @@
         <w:pStyle w:val="Heading3"/>
       </w:pPr>
       <w:r>
-        <w:t>Conclusion</w:t>
-      </w:r>
-    </w:p>
-    <w:p>
-      <w:r>
-        <w:t>Each of these factors greatly impact the accuracy and usability of 2D and 3D graphics through their principles. The representation of these graphics must consider these factors and therefore are significantly alters any graphics.</w:t>
+        <w:t>Evaluation</w:t>
+      </w:r>
+    </w:p>
+    <w:p>
+      <w:r>
+        <w:t>These factors each play their own separate role in affecting the representation of 2D and 3D graphics through their principles, however while there are some that have a large impact on the representation of 2D and 3D graphics through usability and accuracy, there are others that are less impactful and can be mitigated even.</w:t>
+      </w:r>
+    </w:p>
+    <w:p>
+      <w:r>
+        <w:t xml:space="preserve">One example of a principle that is less impactful than the others is colour management. This is due to the fact that </w:t>
+      </w:r>
+      <w:r>
+        <w:t xml:space="preserve">quantisation </w:t>
+      </w:r>
+      <w:r>
+        <w:t xml:space="preserve">only works to reduce the amount of colours in an image while also maintaining the same colours for the image to the human eye. </w:t>
+      </w:r>
+      <w:r>
+        <w:t xml:space="preserve">This also ties in heavily with colour management which works to represent colours in 2D and 3D graphics. </w:t>
+      </w:r>
+      <w:r>
+        <w:t>It remains less impactful for two important reasons, and these are:</w:t>
+      </w:r>
+    </w:p>
+    <w:p>
+      <w:pPr>
+        <w:pStyle w:val="ListParagraph"/>
+        <w:numPr>
+          <w:ilvl w:val="0"/>
+          <w:numId w:val="1"/>
+        </w:numPr>
+      </w:pPr>
+      <w:r>
+        <w:t xml:space="preserve">It works specifically to maintain the quality of the image through sacrificing accuracy, however the ability to notice the difference between something with more or less colour accuracy is often unnoticed and will likely not even be acknowledged. It is even more so unlikely when using </w:t>
+      </w:r>
+      <w:r>
+        <w:t>quantisation</w:t>
+      </w:r>
+      <w:r>
+        <w:t xml:space="preserve"> in professional situations like marketing and design graphics where the image must be of high quality, and therefore an extra effort must be made to ensure that if there is any colour management done, it must be as unnoticeable as possible.</w:t>
+      </w:r>
+    </w:p>
+    <w:p>
+      <w:pPr>
+        <w:pStyle w:val="ListParagraph"/>
+        <w:numPr>
+          <w:ilvl w:val="0"/>
+          <w:numId w:val="1"/>
+        </w:numPr>
+      </w:pPr>
+      <w:r>
+        <w:lastRenderedPageBreak/>
+        <w:t>Additionally, a principle like colour management is unique in that it will only apply when there are images with colour in them. This means that if someone were to create a graphic with only black or white, or only one specific colour, the issue or colour accuracy would not exist, and therefore the issue of colour management would not present itself.</w:t>
+      </w:r>
+    </w:p>
+    <w:p>
+      <w:r>
+        <w:t>It is due to these factors that</w:t>
+      </w:r>
+      <w:r>
+        <w:t xml:space="preserve"> I believe</w:t>
+      </w:r>
+      <w:r>
+        <w:t xml:space="preserve"> colour management is less impactful on the representation of 2D and 3D graphics</w:t>
+      </w:r>
+      <w:r>
+        <w:t>, and that there are others that are much more significant and must be considered more than colour management.</w:t>
+      </w:r>
+    </w:p>
+    <w:p>
+      <w:r>
+        <w:t>Another example a principle</w:t>
       </w:r>
     </w:p>
     <w:p>
       <w:pPr>
         <w:pStyle w:val="Heading1"/>
       </w:pPr>
-      <w:bookmarkStart w:id="11" w:name="_Toc127606063"/>
+      <w:bookmarkStart w:id="17" w:name="_Toc127691274"/>
       <w:r>
         <w:t>Hardware</w:t>
       </w:r>
-      <w:bookmarkEnd w:id="11"/>
+      <w:bookmarkEnd w:id="17"/>
     </w:p>
     <w:p>
       <w:pPr>
         <w:pStyle w:val="Heading2"/>
       </w:pPr>
-      <w:bookmarkStart w:id="12" w:name="_Toc127606064"/>
+      <w:bookmarkStart w:id="18" w:name="_Toc127691275"/>
       <w:r>
         <w:t>Capture</w:t>
       </w:r>
-      <w:bookmarkEnd w:id="12"/>
+      <w:bookmarkEnd w:id="18"/>
     </w:p>
     <w:p>
       <w:pPr>
         <w:pStyle w:val="Heading2"/>
       </w:pPr>
-      <w:bookmarkStart w:id="13" w:name="_Toc127606065"/>
+      <w:bookmarkStart w:id="19" w:name="_Toc127691276"/>
       <w:r>
         <w:t>Graphics card</w:t>
       </w:r>
-      <w:bookmarkEnd w:id="13"/>
+      <w:bookmarkEnd w:id="19"/>
     </w:p>
     <w:p>
       <w:pPr>
         <w:pStyle w:val="Heading2"/>
       </w:pPr>
-      <w:bookmarkStart w:id="14" w:name="_Toc127606066"/>
+      <w:bookmarkStart w:id="20" w:name="_Toc127691277"/>
       <w:r>
         <w:t>Output</w:t>
       </w:r>
-      <w:bookmarkEnd w:id="14"/>
+      <w:bookmarkEnd w:id="20"/>
     </w:p>
     <w:p>
       <w:pPr>
         <w:pStyle w:val="Heading1"/>
       </w:pPr>
-      <w:bookmarkStart w:id="15" w:name="_Toc127606067"/>
+      <w:bookmarkStart w:id="21" w:name="_Toc127691278"/>
       <w:r>
         <w:t>Software</w:t>
       </w:r>
-      <w:bookmarkEnd w:id="15"/>
+      <w:bookmarkEnd w:id="21"/>
     </w:p>
     <w:p>
       <w:pPr>
         <w:pStyle w:val="Heading2"/>
       </w:pPr>
-      <w:bookmarkStart w:id="16" w:name="_Toc127606068"/>
+      <w:bookmarkStart w:id="22" w:name="_Toc127691279"/>
       <w:r>
         <w:t>Applications for manipulating graphics</w:t>
       </w:r>
-      <w:bookmarkEnd w:id="16"/>
+      <w:bookmarkEnd w:id="22"/>
     </w:p>
     <w:p/>
     <w:p/>

</xml_diff>